<commit_message>
deep_nn finish, bias ok, viariance huge
</commit_message>
<xml_diff>
--- a/cousera_assignment/deep_nn_1.4.docx
+++ b/cousera_assignment/deep_nn_1.4.docx
@@ -192,7 +192,6 @@
     <w:p>
       <w:pPr>
         <w:rPr>
-          <w:rFonts w:hint="eastAsia"/>
           <w:color w:val="FF0000"/>
         </w:rPr>
       </w:pPr>
@@ -257,15 +256,515 @@
       <w:r>
         <w:t>反向排序</w:t>
       </w:r>
+    </w:p>
+    <w:p/>
+    <w:p/>
+    <w:p>
+      <w:r>
+        <w:rPr>
+          <w:rFonts w:hint="eastAsia"/>
+        </w:rPr>
+        <w:t>1.5</w:t>
+      </w:r>
+    </w:p>
+    <w:p>
+      <w:r>
+        <w:rPr>
+          <w:noProof/>
+        </w:rPr>
+        <w:drawing>
+          <wp:inline distT="0" distB="0" distL="0" distR="0" wp14:anchorId="5F2437A1" wp14:editId="1BA84CE2">
+            <wp:extent cx="4724400" cy="466725"/>
+            <wp:effectExtent l="0" t="0" r="0" b="9525"/>
+            <wp:docPr id="2" name="图片 2"/>
+            <wp:cNvGraphicFramePr>
+              <a:graphicFrameLocks xmlns:a="http://schemas.openxmlformats.org/drawingml/2006/main" noChangeAspect="1"/>
+            </wp:cNvGraphicFramePr>
+            <a:graphic xmlns:a="http://schemas.openxmlformats.org/drawingml/2006/main">
+              <a:graphicData uri="http://schemas.openxmlformats.org/drawingml/2006/picture">
+                <pic:pic xmlns:pic="http://schemas.openxmlformats.org/drawingml/2006/picture">
+                  <pic:nvPicPr>
+                    <pic:cNvPr id="1" name=""/>
+                    <pic:cNvPicPr/>
+                  </pic:nvPicPr>
+                  <pic:blipFill>
+                    <a:blip r:embed="rId7"/>
+                    <a:stretch>
+                      <a:fillRect/>
+                    </a:stretch>
+                  </pic:blipFill>
+                  <pic:spPr>
+                    <a:xfrm>
+                      <a:off x="0" y="0"/>
+                      <a:ext cx="4724400" cy="466725"/>
+                    </a:xfrm>
+                    <a:prstGeom prst="rect">
+                      <a:avLst/>
+                    </a:prstGeom>
+                  </pic:spPr>
+                </pic:pic>
+              </a:graphicData>
+            </a:graphic>
+          </wp:inline>
+        </w:drawing>
+      </w:r>
+    </w:p>
+    <w:p>
+      <w:r>
+        <w:t xml:space="preserve">Import </w:t>
+      </w:r>
+      <w:proofErr w:type="spellStart"/>
+      <w:r>
+        <w:t>matplotlib.pyplot</w:t>
+      </w:r>
+      <w:proofErr w:type="spellEnd"/>
+      <w:r>
+        <w:t xml:space="preserve"> as </w:t>
+      </w:r>
+      <w:proofErr w:type="spellStart"/>
+      <w:r>
+        <w:t>plt</w:t>
+      </w:r>
+      <w:proofErr w:type="spellEnd"/>
+    </w:p>
+    <w:p>
+      <w:r>
+        <w:rPr>
+          <w:rFonts w:hint="eastAsia"/>
+        </w:rPr>
+        <w:t>修改</w:t>
+      </w:r>
+      <w:proofErr w:type="spellStart"/>
+      <w:r>
+        <w:t>matplotlib.pyplot</w:t>
+      </w:r>
+      <w:proofErr w:type="spellEnd"/>
+      <w:r>
+        <w:t>默认参数</w:t>
+      </w:r>
+      <w:r>
+        <w:rPr>
+          <w:rFonts w:hint="eastAsia"/>
+        </w:rPr>
+        <w:t>，</w:t>
+      </w:r>
+      <w:r>
+        <w:t>分别是图片大小</w:t>
+      </w:r>
+      <w:r>
+        <w:rPr>
+          <w:rFonts w:hint="eastAsia"/>
+        </w:rPr>
+        <w:t>，</w:t>
+      </w:r>
+      <w:r>
+        <w:t>散点插值方式</w:t>
+      </w:r>
+      <w:r>
+        <w:rPr>
+          <w:rFonts w:hint="eastAsia"/>
+        </w:rPr>
+        <w:t>，</w:t>
+      </w:r>
+      <w:r>
+        <w:t>图片底色</w:t>
+      </w:r>
+    </w:p>
+    <w:p/>
+    <w:p>
+      <w:r>
+        <w:rPr>
+          <w:noProof/>
+        </w:rPr>
+        <w:drawing>
+          <wp:inline distT="0" distB="0" distL="0" distR="0" wp14:anchorId="25657543" wp14:editId="669EE4FC">
+            <wp:extent cx="4410075" cy="647700"/>
+            <wp:effectExtent l="0" t="0" r="9525" b="0"/>
+            <wp:docPr id="5" name="图片 5"/>
+            <wp:cNvGraphicFramePr>
+              <a:graphicFrameLocks xmlns:a="http://schemas.openxmlformats.org/drawingml/2006/main" noChangeAspect="1"/>
+            </wp:cNvGraphicFramePr>
+            <a:graphic xmlns:a="http://schemas.openxmlformats.org/drawingml/2006/main">
+              <a:graphicData uri="http://schemas.openxmlformats.org/drawingml/2006/picture">
+                <pic:pic xmlns:pic="http://schemas.openxmlformats.org/drawingml/2006/picture">
+                  <pic:nvPicPr>
+                    <pic:cNvPr id="1" name=""/>
+                    <pic:cNvPicPr/>
+                  </pic:nvPicPr>
+                  <pic:blipFill>
+                    <a:blip r:embed="rId8"/>
+                    <a:stretch>
+                      <a:fillRect/>
+                    </a:stretch>
+                  </pic:blipFill>
+                  <pic:spPr>
+                    <a:xfrm>
+                      <a:off x="0" y="0"/>
+                      <a:ext cx="4410075" cy="647700"/>
+                    </a:xfrm>
+                    <a:prstGeom prst="rect">
+                      <a:avLst/>
+                    </a:prstGeom>
+                  </pic:spPr>
+                </pic:pic>
+              </a:graphicData>
+            </a:graphic>
+          </wp:inline>
+        </w:drawing>
+      </w:r>
+    </w:p>
+    <w:p>
+      <w:proofErr w:type="spellStart"/>
+      <w:r>
+        <w:t>plt.show</w:t>
+      </w:r>
+      <w:proofErr w:type="spellEnd"/>
+      <w:r>
+        <w:t>()才会显示图片</w:t>
+      </w:r>
+      <w:r>
+        <w:rPr>
+          <w:rFonts w:hint="eastAsia"/>
+        </w:rPr>
+        <w:t>，</w:t>
+      </w:r>
+      <w:proofErr w:type="spellStart"/>
+      <w:r>
+        <w:rPr>
+          <w:rFonts w:hint="eastAsia"/>
+        </w:rPr>
+        <w:t>plt.imshow</w:t>
+      </w:r>
+      <w:proofErr w:type="spellEnd"/>
+      <w:r>
+        <w:rPr>
+          <w:rFonts w:hint="eastAsia"/>
+        </w:rPr>
+        <w:t>()是调整格式（暂时不去深究），二者搭配才能无报</w:t>
+      </w:r>
+      <w:proofErr w:type="gramStart"/>
+      <w:r>
+        <w:rPr>
+          <w:rFonts w:hint="eastAsia"/>
+        </w:rPr>
+        <w:t>错显示</w:t>
+      </w:r>
+      <w:proofErr w:type="gramEnd"/>
+      <w:r>
+        <w:rPr>
+          <w:rFonts w:hint="eastAsia"/>
+        </w:rPr>
+        <w:t>图片</w:t>
+      </w:r>
+    </w:p>
+    <w:p/>
+    <w:p>
+      <w:pPr>
+        <w:rPr>
+          <w:b/>
+          <w:color w:val="FF0000"/>
+        </w:rPr>
+      </w:pPr>
+      <w:r>
+        <w:rPr>
+          <w:b/>
+          <w:color w:val="FF0000"/>
+        </w:rPr>
+        <w:t>特别重要的技巧</w:t>
+      </w:r>
+    </w:p>
+    <w:p>
+      <w:r>
+        <w:rPr>
+          <w:rFonts w:hint="eastAsia"/>
+          <w:noProof/>
+        </w:rPr>
+        <w:drawing>
+          <wp:inline distT="0" distB="0" distL="0" distR="0" wp14:anchorId="5B460F75" wp14:editId="29CBD0B3">
+            <wp:extent cx="6156325" cy="818515"/>
+            <wp:effectExtent l="19050" t="0" r="0" b="0"/>
+            <wp:docPr id="13" name="图片 13"/>
+            <wp:cNvGraphicFramePr>
+              <a:graphicFrameLocks xmlns:a="http://schemas.openxmlformats.org/drawingml/2006/main" noChangeAspect="1"/>
+            </wp:cNvGraphicFramePr>
+            <a:graphic xmlns:a="http://schemas.openxmlformats.org/drawingml/2006/main">
+              <a:graphicData uri="http://schemas.openxmlformats.org/drawingml/2006/picture">
+                <pic:pic xmlns:pic="http://schemas.openxmlformats.org/drawingml/2006/picture">
+                  <pic:nvPicPr>
+                    <pic:cNvPr id="0" name="Picture 13"/>
+                    <pic:cNvPicPr>
+                      <a:picLocks noChangeAspect="1" noChangeArrowheads="1"/>
+                    </pic:cNvPicPr>
+                  </pic:nvPicPr>
+                  <pic:blipFill>
+                    <a:blip r:embed="rId9" cstate="print"/>
+                    <a:srcRect/>
+                    <a:stretch>
+                      <a:fillRect/>
+                    </a:stretch>
+                  </pic:blipFill>
+                  <pic:spPr bwMode="auto">
+                    <a:xfrm>
+                      <a:off x="0" y="0"/>
+                      <a:ext cx="6156325" cy="818515"/>
+                    </a:xfrm>
+                    <a:prstGeom prst="rect">
+                      <a:avLst/>
+                    </a:prstGeom>
+                    <a:noFill/>
+                    <a:ln w="9525">
+                      <a:noFill/>
+                      <a:miter lim="800000"/>
+                      <a:headEnd/>
+                      <a:tailEnd/>
+                    </a:ln>
+                  </pic:spPr>
+                </pic:pic>
+              </a:graphicData>
+            </a:graphic>
+          </wp:inline>
+        </w:drawing>
+      </w:r>
+    </w:p>
+    <w:p>
+      <w:r>
+        <w:rPr>
+          <w:noProof/>
+        </w:rPr>
+        <w:lastRenderedPageBreak/>
+        <w:drawing>
+          <wp:inline distT="0" distB="0" distL="0" distR="0" wp14:anchorId="1828EE33" wp14:editId="353A64AF">
+            <wp:extent cx="4429125" cy="2333625"/>
+            <wp:effectExtent l="0" t="0" r="9525" b="9525"/>
+            <wp:docPr id="6" name="图片 6"/>
+            <wp:cNvGraphicFramePr>
+              <a:graphicFrameLocks xmlns:a="http://schemas.openxmlformats.org/drawingml/2006/main" noChangeAspect="1"/>
+            </wp:cNvGraphicFramePr>
+            <a:graphic xmlns:a="http://schemas.openxmlformats.org/drawingml/2006/main">
+              <a:graphicData uri="http://schemas.openxmlformats.org/drawingml/2006/picture">
+                <pic:pic xmlns:pic="http://schemas.openxmlformats.org/drawingml/2006/picture">
+                  <pic:nvPicPr>
+                    <pic:cNvPr id="1" name=""/>
+                    <pic:cNvPicPr/>
+                  </pic:nvPicPr>
+                  <pic:blipFill>
+                    <a:blip r:embed="rId10"/>
+                    <a:stretch>
+                      <a:fillRect/>
+                    </a:stretch>
+                  </pic:blipFill>
+                  <pic:spPr>
+                    <a:xfrm>
+                      <a:off x="0" y="0"/>
+                      <a:ext cx="4429125" cy="2333625"/>
+                    </a:xfrm>
+                    <a:prstGeom prst="rect">
+                      <a:avLst/>
+                    </a:prstGeom>
+                  </pic:spPr>
+                </pic:pic>
+              </a:graphicData>
+            </a:graphic>
+          </wp:inline>
+        </w:drawing>
+      </w:r>
+    </w:p>
+    <w:p/>
+    <w:p>
+      <w:r>
+        <w:rPr>
+          <w:noProof/>
+        </w:rPr>
+        <w:drawing>
+          <wp:inline distT="0" distB="0" distL="0" distR="0" wp14:anchorId="2271AC14" wp14:editId="4F067116">
+            <wp:extent cx="5133975" cy="2143125"/>
+            <wp:effectExtent l="0" t="0" r="9525" b="9525"/>
+            <wp:docPr id="7" name="图片 7"/>
+            <wp:cNvGraphicFramePr>
+              <a:graphicFrameLocks xmlns:a="http://schemas.openxmlformats.org/drawingml/2006/main" noChangeAspect="1"/>
+            </wp:cNvGraphicFramePr>
+            <a:graphic xmlns:a="http://schemas.openxmlformats.org/drawingml/2006/main">
+              <a:graphicData uri="http://schemas.openxmlformats.org/drawingml/2006/picture">
+                <pic:pic xmlns:pic="http://schemas.openxmlformats.org/drawingml/2006/picture">
+                  <pic:nvPicPr>
+                    <pic:cNvPr id="1" name=""/>
+                    <pic:cNvPicPr/>
+                  </pic:nvPicPr>
+                  <pic:blipFill>
+                    <a:blip r:embed="rId11"/>
+                    <a:stretch>
+                      <a:fillRect/>
+                    </a:stretch>
+                  </pic:blipFill>
+                  <pic:spPr>
+                    <a:xfrm>
+                      <a:off x="0" y="0"/>
+                      <a:ext cx="5133975" cy="2143125"/>
+                    </a:xfrm>
+                    <a:prstGeom prst="rect">
+                      <a:avLst/>
+                    </a:prstGeom>
+                  </pic:spPr>
+                </pic:pic>
+              </a:graphicData>
+            </a:graphic>
+          </wp:inline>
+        </w:drawing>
+      </w:r>
+    </w:p>
+    <w:p>
+      <w:r>
+        <w:t>Python range()函数吃过亏</w:t>
+      </w:r>
+      <w:r>
+        <w:rPr>
+          <w:rFonts w:hint="eastAsia"/>
+        </w:rPr>
+        <w:t>，</w:t>
+      </w:r>
+      <w:r>
+        <w:t>好久才查出来问题</w:t>
+      </w:r>
+    </w:p>
+    <w:p/>
+    <w:p>
+      <w:r>
+        <w:t>注意</w:t>
+      </w:r>
+      <w:r>
+        <w:rPr>
+          <w:rFonts w:hint="eastAsia"/>
+        </w:rPr>
+        <w:t>python中除法//和/的区别</w:t>
+      </w:r>
+    </w:p>
+    <w:p>
+      <w:pPr>
+        <w:rPr>
+          <w:rFonts w:hint="eastAsia"/>
+        </w:rPr>
+      </w:pPr>
+      <w:r>
+        <w:rPr>
+          <w:rFonts w:hint="eastAsia"/>
+        </w:rPr>
+        <w:t>4/2=2, 4//2=2.0</w:t>
+      </w:r>
+    </w:p>
+    <w:p>
+      <w:r>
+        <w:rPr>
+          <w:rFonts w:hint="eastAsia"/>
+        </w:rPr>
+        <w:t>3/2=1, 3//2=1.5</w:t>
+      </w:r>
+    </w:p>
+    <w:p>
+      <w:r>
+        <w:t>3.0/2=1.0, 3.2//2=1.5</w:t>
+      </w:r>
+    </w:p>
+    <w:p>
+      <w:r>
+        <w:rPr>
+          <w:rFonts w:hint="eastAsia"/>
+        </w:rPr>
+        <w:t>/是除法结果取整，如果被除数是float，则取</w:t>
+      </w:r>
+      <w:proofErr w:type="gramStart"/>
+      <w:r>
+        <w:rPr>
+          <w:rFonts w:hint="eastAsia"/>
+        </w:rPr>
+        <w:t>整结果</w:t>
+      </w:r>
+      <w:proofErr w:type="gramEnd"/>
+      <w:r>
+        <w:rPr>
+          <w:rFonts w:hint="eastAsia"/>
+        </w:rPr>
+        <w:t>也为float</w:t>
+      </w:r>
+    </w:p>
+    <w:p/>
+    <w:p>
+      <w:pPr>
+        <w:rPr>
+          <w:color w:val="FF0000"/>
+        </w:rPr>
+      </w:pPr>
+      <w:r>
+        <w:rPr>
+          <w:color w:val="FF0000"/>
+        </w:rPr>
+        <w:t>各种代价函数对</w:t>
+      </w:r>
+      <w:r>
+        <w:rPr>
+          <w:rFonts w:hint="eastAsia"/>
+          <w:color w:val="FF0000"/>
+        </w:rPr>
+        <w:t>AL的导数是什么？？？</w:t>
+      </w:r>
+    </w:p>
+    <w:p>
+      <w:r>
+        <w:rPr>
+          <w:rFonts w:hint="eastAsia"/>
+        </w:rPr>
+        <w:t>吴恩达，深层神经网络4.6提到了logistic的</w:t>
+      </w:r>
+    </w:p>
+    <w:p/>
+    <w:p>
+      <w:pPr>
+        <w:rPr>
+          <w:rFonts w:hint="eastAsia"/>
+        </w:rPr>
+      </w:pPr>
+      <w:r>
+        <w:rPr>
+          <w:noProof/>
+        </w:rPr>
+        <w:drawing>
+          <wp:inline distT="0" distB="0" distL="0" distR="0" wp14:anchorId="1656FC76" wp14:editId="4151B1C0">
+            <wp:extent cx="3276600" cy="285750"/>
+            <wp:effectExtent l="0" t="0" r="0" b="0"/>
+            <wp:docPr id="8" name="图片 8"/>
+            <wp:cNvGraphicFramePr>
+              <a:graphicFrameLocks xmlns:a="http://schemas.openxmlformats.org/drawingml/2006/main" noChangeAspect="1"/>
+            </wp:cNvGraphicFramePr>
+            <a:graphic xmlns:a="http://schemas.openxmlformats.org/drawingml/2006/main">
+              <a:graphicData uri="http://schemas.openxmlformats.org/drawingml/2006/picture">
+                <pic:pic xmlns:pic="http://schemas.openxmlformats.org/drawingml/2006/picture">
+                  <pic:nvPicPr>
+                    <pic:cNvPr id="1" name=""/>
+                    <pic:cNvPicPr/>
+                  </pic:nvPicPr>
+                  <pic:blipFill>
+                    <a:blip r:embed="rId12"/>
+                    <a:stretch>
+                      <a:fillRect/>
+                    </a:stretch>
+                  </pic:blipFill>
+                  <pic:spPr>
+                    <a:xfrm>
+                      <a:off x="0" y="0"/>
+                      <a:ext cx="3276600" cy="285750"/>
+                    </a:xfrm>
+                    <a:prstGeom prst="rect">
+                      <a:avLst/>
+                    </a:prstGeom>
+                  </pic:spPr>
+                </pic:pic>
+              </a:graphicData>
+            </a:graphic>
+          </wp:inline>
+        </w:drawing>
+      </w:r>
       <w:bookmarkStart w:id="0" w:name="_GoBack"/>
       <w:bookmarkEnd w:id="0"/>
     </w:p>
-    <w:p/>
-    <w:p/>
-    <w:p/>
-    <w:p/>
-    <w:p/>
-    <w:p/>
     <w:sectPr>
       <w:pgSz w:w="11906" w:h="16838"/>
       <w:pgMar w:top="567" w:right="567" w:bottom="567" w:left="567" w:header="851" w:footer="992" w:gutter="0"/>

</xml_diff>